<commit_message>
Kaptiel zur Literaturrecherche und Spielregeln hinzugefügt.
</commit_message>
<xml_diff>
--- a/Abschlussdokument/2 Umsetzung der Trainingsumgebung/2.2 NormalKI.docx
+++ b/Abschlussdokument/2 Umsetzung der Trainingsumgebung/2.2 NormalKI.docx
@@ -6,53 +6,18 @@
       <w:pPr>
         <w:rPr>
           <w:rFonts w:ascii="Arial" w:hAnsi="Arial" w:cs="Arial"/>
+          <w:b/>
         </w:rPr>
       </w:pPr>
       <w:r>
         <w:rPr>
           <w:rFonts w:ascii="Arial" w:hAnsi="Arial" w:cs="Arial"/>
-        </w:rPr>
-        <w:t xml:space="preserve">Damit der KIs später automatisiert lernen können wird eine weiter KI benötigt, die bereits spielfähig ist. Da eine der Vier-Gewinnt-Implementationen bereits eine gut KI enthielt, diente diese als Vorlage für die </w:t>
-      </w:r>
-      <w:r>
-        <w:rPr>
-          <w:rFonts w:ascii="Arial" w:hAnsi="Arial" w:cs="Arial"/>
-          <w:i/>
+          <w:b/>
         </w:rPr>
         <w:t>NormalKI2</w:t>
       </w:r>
-      <w:r>
-        <w:rPr>
-          <w:rFonts w:ascii="Arial" w:hAnsi="Arial" w:cs="Arial"/>
-        </w:rPr>
-        <w:t xml:space="preserve">. </w:t>
-      </w:r>
-      <w:r>
-        <w:rPr>
-          <w:rFonts w:ascii="Arial" w:hAnsi="Arial" w:cs="Arial"/>
-        </w:rPr>
-        <w:t>[</w:t>
-      </w:r>
-      <w:commentRangeStart w:id="0"/>
-      <w:r>
-        <w:rPr>
-          <w:rFonts w:ascii="Arial" w:hAnsi="Arial" w:cs="Arial"/>
-        </w:rPr>
-        <w:t>vgl. Quelle</w:t>
-      </w:r>
-      <w:commentRangeEnd w:id="0"/>
-      <w:r>
-        <w:rPr>
-          <w:rStyle w:val="Kommentarzeichen"/>
-        </w:rPr>
-        <w:commentReference w:id="0"/>
-      </w:r>
-      <w:r>
-        <w:rPr>
-          <w:rFonts w:ascii="Arial" w:hAnsi="Arial" w:cs="Arial"/>
-        </w:rPr>
-        <w:t>]</w:t>
-      </w:r>
+      <w:bookmarkStart w:id="0" w:name="_GoBack"/>
+      <w:bookmarkEnd w:id="0"/>
     </w:p>
     <w:p>
       <w:pPr>
@@ -64,107 +29,26 @@
         <w:rPr>
           <w:rFonts w:ascii="Arial" w:hAnsi="Arial" w:cs="Arial"/>
         </w:rPr>
-        <w:t xml:space="preserve">Der enthaltene Algorithmus basiert auf einfachen </w:t>
-      </w:r>
-      <w:proofErr w:type="spellStart"/>
-      <w:r>
-        <w:rPr>
-          <w:rFonts w:ascii="Arial" w:hAnsi="Arial" w:cs="Arial"/>
-        </w:rPr>
-        <w:t>if</w:t>
-      </w:r>
-      <w:proofErr w:type="spellEnd"/>
-      <w:r>
-        <w:rPr>
-          <w:rFonts w:ascii="Arial" w:hAnsi="Arial" w:cs="Arial"/>
-        </w:rPr>
-        <w:t>-</w:t>
-      </w:r>
-      <w:proofErr w:type="spellStart"/>
-      <w:r>
-        <w:rPr>
-          <w:rFonts w:ascii="Arial" w:hAnsi="Arial" w:cs="Arial"/>
-        </w:rPr>
-        <w:t>then</w:t>
-      </w:r>
-      <w:proofErr w:type="spellEnd"/>
-      <w:r>
-        <w:rPr>
-          <w:rFonts w:ascii="Arial" w:hAnsi="Arial" w:cs="Arial"/>
-        </w:rPr>
-        <w:t>-Abfragen</w:t>
-      </w:r>
-      <w:r>
-        <w:rPr>
-          <w:rFonts w:ascii="Arial" w:hAnsi="Arial" w:cs="Arial"/>
-        </w:rPr>
-        <w:t xml:space="preserve"> und Schleifen. Dabei wird</w:t>
-      </w:r>
-      <w:r>
-        <w:rPr>
-          <w:rFonts w:ascii="Arial" w:hAnsi="Arial" w:cs="Arial"/>
-        </w:rPr>
-        <w:t xml:space="preserve"> zu</w:t>
-      </w:r>
-      <w:r>
-        <w:rPr>
-          <w:rFonts w:ascii="Arial" w:hAnsi="Arial" w:cs="Arial"/>
-        </w:rPr>
-        <w:t>nächst geprüft</w:t>
-      </w:r>
-      <w:r>
-        <w:rPr>
-          <w:rFonts w:ascii="Arial" w:hAnsi="Arial" w:cs="Arial"/>
-        </w:rPr>
-        <w:t>,</w:t>
-      </w:r>
-      <w:r>
-        <w:rPr>
-          <w:rFonts w:ascii="Arial" w:hAnsi="Arial" w:cs="Arial"/>
-        </w:rPr>
-        <w:t xml:space="preserve"> ob</w:t>
-      </w:r>
-      <w:r>
-        <w:rPr>
-          <w:rFonts w:ascii="Arial" w:hAnsi="Arial" w:cs="Arial"/>
-        </w:rPr>
-        <w:t xml:space="preserve"> </w:t>
-      </w:r>
-      <w:r>
-        <w:rPr>
-          <w:rFonts w:ascii="Arial" w:hAnsi="Arial" w:cs="Arial"/>
-        </w:rPr>
-        <w:t xml:space="preserve">das Spielfeld leer ist. </w:t>
-      </w:r>
-      <w:r>
-        <w:rPr>
-          <w:rFonts w:ascii="Arial" w:hAnsi="Arial" w:cs="Arial"/>
-        </w:rPr>
-        <w:t>In diesem Fall wirf sie in die m</w:t>
-      </w:r>
-      <w:r>
-        <w:rPr>
-          <w:rFonts w:ascii="Arial" w:hAnsi="Arial" w:cs="Arial"/>
-        </w:rPr>
-        <w:t xml:space="preserve">ittlere Spalte um eine möglichst gute Ausgangslage zu schaffen. Wenn bereits Steine auf dem Spielfeld liegen, prüft die KI als erstes </w:t>
-      </w:r>
-      <w:r>
-        <w:rPr>
-          <w:rFonts w:ascii="Arial" w:hAnsi="Arial" w:cs="Arial"/>
-        </w:rPr>
-        <w:t xml:space="preserve">ob </w:t>
-      </w:r>
-      <w:r>
-        <w:rPr>
-          <w:rFonts w:ascii="Arial" w:hAnsi="Arial" w:cs="Arial"/>
-        </w:rPr>
-        <w:t>sie</w:t>
-      </w:r>
-      <w:r>
-        <w:rPr>
-          <w:rFonts w:ascii="Arial" w:hAnsi="Arial" w:cs="Arial"/>
-        </w:rPr>
-        <w:t xml:space="preserve"> selbst gewinnen kann. Falls nicht wird abgefragt ob der Gegner gewinnen kann und der eigene Stein entsprechend so geworfen, um dies zu verhindern. </w:t>
+        <w:t xml:space="preserve">Damit der KIs später automatisiert lernen können wird eine weiter KI benötigt, die bereits spielfähig ist. Da eine der Vier-Gewinnt-Implementationen bereits eine gut KI enthielt, diente diese als Vorlage für die </w:t>
+      </w:r>
+      <w:r>
+        <w:rPr>
+          <w:rFonts w:ascii="Arial" w:hAnsi="Arial" w:cs="Arial"/>
+          <w:i/>
+        </w:rPr>
+        <w:t>NormalKI2</w:t>
+      </w:r>
+      <w:r>
+        <w:rPr>
+          <w:rFonts w:ascii="Arial" w:hAnsi="Arial" w:cs="Arial"/>
+        </w:rPr>
+        <w:t xml:space="preserve">. </w:t>
+      </w:r>
+      <w:r>
+        <w:rPr>
+          <w:rFonts w:ascii="Arial" w:hAnsi="Arial" w:cs="Arial"/>
+        </w:rPr>
+        <w:t>[vgl. 1]</w:t>
       </w:r>
     </w:p>
     <w:p>
@@ -177,37 +61,65 @@
         <w:rPr>
           <w:rFonts w:ascii="Arial" w:hAnsi="Arial" w:cs="Arial"/>
         </w:rPr>
-        <w:t>Sofern keine dieser Fälle vorliegt,</w:t>
-      </w:r>
-      <w:r>
-        <w:rPr>
-          <w:rFonts w:ascii="Arial" w:hAnsi="Arial" w:cs="Arial"/>
-        </w:rPr>
-        <w:t xml:space="preserve"> wird eine defensive Spielweise gewählt. Für ein klassisches Vier-Gewinnt-Spiel wird nun geprüft, welche </w:t>
-      </w:r>
-      <w:r>
-        <w:rPr>
-          <w:rFonts w:ascii="Arial" w:hAnsi="Arial" w:cs="Arial"/>
-        </w:rPr>
-        <w:t>Züge</w:t>
-      </w:r>
-      <w:r>
-        <w:rPr>
-          <w:rFonts w:ascii="Arial" w:hAnsi="Arial" w:cs="Arial"/>
-        </w:rPr>
-        <w:t xml:space="preserve"> es dem Gegner erlauben würden drei bzw. zwei seine Steine nebeneinander zu platzieren. Alle entsprechenden </w:t>
-      </w:r>
-      <w:r>
-        <w:rPr>
-          <w:rFonts w:ascii="Arial" w:hAnsi="Arial" w:cs="Arial"/>
-        </w:rPr>
-        <w:t>Züge werden als Spalten in</w:t>
-      </w:r>
-      <w:r>
-        <w:rPr>
-          <w:rFonts w:ascii="Arial" w:hAnsi="Arial" w:cs="Arial"/>
-        </w:rPr>
-        <w:t xml:space="preserve"> einem Array</w:t>
+        <w:t xml:space="preserve">Der enthaltene Algorithmus basiert auf einfachen </w:t>
+      </w:r>
+      <w:proofErr w:type="spellStart"/>
+      <w:r>
+        <w:rPr>
+          <w:rFonts w:ascii="Arial" w:hAnsi="Arial" w:cs="Arial"/>
+        </w:rPr>
+        <w:t>if</w:t>
+      </w:r>
+      <w:proofErr w:type="spellEnd"/>
+      <w:r>
+        <w:rPr>
+          <w:rFonts w:ascii="Arial" w:hAnsi="Arial" w:cs="Arial"/>
+        </w:rPr>
+        <w:t>-</w:t>
+      </w:r>
+      <w:proofErr w:type="spellStart"/>
+      <w:r>
+        <w:rPr>
+          <w:rFonts w:ascii="Arial" w:hAnsi="Arial" w:cs="Arial"/>
+        </w:rPr>
+        <w:t>then</w:t>
+      </w:r>
+      <w:proofErr w:type="spellEnd"/>
+      <w:r>
+        <w:rPr>
+          <w:rFonts w:ascii="Arial" w:hAnsi="Arial" w:cs="Arial"/>
+        </w:rPr>
+        <w:t>-Abfragen</w:t>
+      </w:r>
+      <w:r>
+        <w:rPr>
+          <w:rFonts w:ascii="Arial" w:hAnsi="Arial" w:cs="Arial"/>
+        </w:rPr>
+        <w:t xml:space="preserve"> und Schleifen. Dabei wird</w:t>
+      </w:r>
+      <w:r>
+        <w:rPr>
+          <w:rFonts w:ascii="Arial" w:hAnsi="Arial" w:cs="Arial"/>
+        </w:rPr>
+        <w:t xml:space="preserve"> zu</w:t>
+      </w:r>
+      <w:r>
+        <w:rPr>
+          <w:rFonts w:ascii="Arial" w:hAnsi="Arial" w:cs="Arial"/>
+        </w:rPr>
+        <w:t>nächst geprüft</w:t>
+      </w:r>
+      <w:r>
+        <w:rPr>
+          <w:rFonts w:ascii="Arial" w:hAnsi="Arial" w:cs="Arial"/>
+        </w:rPr>
+        <w:t>,</w:t>
+      </w:r>
+      <w:r>
+        <w:rPr>
+          <w:rFonts w:ascii="Arial" w:hAnsi="Arial" w:cs="Arial"/>
+        </w:rPr>
+        <w:t xml:space="preserve"> ob</w:t>
       </w:r>
       <w:r>
         <w:rPr>
@@ -218,107 +130,38 @@
       <w:r>
         <w:rPr>
           <w:rFonts w:ascii="Arial" w:hAnsi="Arial" w:cs="Arial"/>
-          <w:i/>
-          <w:lang w:val="en-US"/>
-        </w:rPr>
-        <w:t>possibleSolutions</w:t>
-      </w:r>
-      <w:r>
-        <w:rPr>
-          <w:rFonts w:ascii="Arial" w:hAnsi="Arial" w:cs="Arial"/>
-        </w:rPr>
-        <w:t xml:space="preserve"> zwischengespeichert.</w:t>
-      </w:r>
-      <w:r>
-        <w:rPr>
-          <w:rFonts w:ascii="Arial" w:hAnsi="Arial" w:cs="Arial"/>
-        </w:rPr>
-        <w:t xml:space="preserve"> Da Züge die es ermöglichen </w:t>
-      </w:r>
-      <w:r>
-        <w:rPr>
-          <w:rFonts w:ascii="Arial" w:hAnsi="Arial" w:cs="Arial"/>
-        </w:rPr>
-        <w:t xml:space="preserve">drei Steine neben einander zu platzieren natürlich auch zwei Steine neben einander zur Folge haben, werden sie doppelt in das Array aufgenommen. </w:t>
-      </w:r>
-      <w:r>
-        <w:rPr>
-          <w:rFonts w:ascii="Arial" w:hAnsi="Arial" w:cs="Arial"/>
-        </w:rPr>
-        <w:t xml:space="preserve">Anschießend werden alle Züge aus </w:t>
-      </w:r>
-      <w:r>
-        <w:rPr>
-          <w:rFonts w:ascii="Arial" w:hAnsi="Arial" w:cs="Arial"/>
-          <w:i/>
-          <w:lang w:val="en-US"/>
-        </w:rPr>
-        <w:t>possibleSolutions</w:t>
-      </w:r>
-      <w:r>
-        <w:rPr>
-          <w:rFonts w:ascii="Arial" w:hAnsi="Arial" w:cs="Arial"/>
-          <w:i/>
-          <w:lang w:val="en-US"/>
-        </w:rPr>
-        <w:t xml:space="preserve"> </w:t>
-      </w:r>
-      <w:r>
-        <w:rPr>
-          <w:rFonts w:ascii="Arial" w:hAnsi="Arial" w:cs="Arial"/>
-        </w:rPr>
-        <w:t>entfernt</w:t>
-      </w:r>
-      <w:r>
-        <w:rPr>
-          <w:rFonts w:ascii="Arial" w:hAnsi="Arial" w:cs="Arial"/>
-          <w:lang w:val="en-US"/>
-        </w:rPr>
-        <w:t xml:space="preserve">, die </w:t>
-      </w:r>
-      <w:r>
-        <w:rPr>
-          <w:rFonts w:ascii="Arial" w:hAnsi="Arial" w:cs="Arial"/>
-        </w:rPr>
-        <w:t xml:space="preserve">es dem Gegner in seinem nächsten Zug ermöglichen (über eine Diagonale oder Horizontale) zu gewinnen. </w:t>
-      </w:r>
-      <w:r>
-        <w:rPr>
-          <w:rFonts w:ascii="Arial" w:hAnsi="Arial" w:cs="Arial"/>
-        </w:rPr>
-        <w:t>Im nächsten Schritt werden alle verbleibenden Spalten, die nicht am Rand liegen ein weiteres Mal in das Array kopiert, um dann einen zufälligen Zug auszuwählen.</w:t>
-      </w:r>
-      <w:r>
-        <w:rPr>
-          <w:rFonts w:ascii="Arial" w:hAnsi="Arial" w:cs="Arial"/>
-        </w:rPr>
-        <w:t xml:space="preserve"> </w:t>
-      </w:r>
-      <w:r>
-        <w:rPr>
-          <w:rFonts w:ascii="Arial" w:hAnsi="Arial" w:cs="Arial"/>
-        </w:rPr>
-        <w:t xml:space="preserve">Falls </w:t>
-      </w:r>
-      <w:r>
-        <w:rPr>
-          <w:rFonts w:ascii="Arial" w:hAnsi="Arial" w:cs="Arial"/>
-          <w:i/>
-        </w:rPr>
-        <w:t>possibleSolutions</w:t>
-      </w:r>
-      <w:r>
-        <w:rPr>
-          <w:rFonts w:ascii="Arial" w:hAnsi="Arial" w:cs="Arial"/>
-          <w:i/>
-        </w:rPr>
-        <w:t xml:space="preserve"> </w:t>
-      </w:r>
-      <w:r>
-        <w:rPr>
-          <w:rFonts w:ascii="Arial" w:hAnsi="Arial" w:cs="Arial"/>
-        </w:rPr>
-        <w:t>leer ist wird nach einer Lösung gesucht, die in erster Linie erlaubt ist und dem Gegner nach Möglichkeit nicht ermöglicht, im nächsten Zug zu gewinnen.</w:t>
+        </w:rPr>
+        <w:t xml:space="preserve">das Spielfeld leer ist. </w:t>
+      </w:r>
+      <w:r>
+        <w:rPr>
+          <w:rFonts w:ascii="Arial" w:hAnsi="Arial" w:cs="Arial"/>
+        </w:rPr>
+        <w:t>In diesem Fall wirf sie in die m</w:t>
+      </w:r>
+      <w:r>
+        <w:rPr>
+          <w:rFonts w:ascii="Arial" w:hAnsi="Arial" w:cs="Arial"/>
+        </w:rPr>
+        <w:t xml:space="preserve">ittlere Spalte um eine möglichst gute Ausgangslage zu schaffen. Wenn bereits Steine auf dem Spielfeld liegen, prüft die KI als erstes </w:t>
+      </w:r>
+      <w:r>
+        <w:rPr>
+          <w:rFonts w:ascii="Arial" w:hAnsi="Arial" w:cs="Arial"/>
+        </w:rPr>
+        <w:t xml:space="preserve">ob </w:t>
+      </w:r>
+      <w:r>
+        <w:rPr>
+          <w:rFonts w:ascii="Arial" w:hAnsi="Arial" w:cs="Arial"/>
+        </w:rPr>
+        <w:t>sie</w:t>
+      </w:r>
+      <w:r>
+        <w:rPr>
+          <w:rFonts w:ascii="Arial" w:hAnsi="Arial" w:cs="Arial"/>
+        </w:rPr>
+        <w:t xml:space="preserve"> selbst gewinnen kann. Falls nicht wird abgefragt ob der Gegner gewinnen kann und der eigene Stein entsprechend so geworfen, um dies zu verhindern. </w:t>
       </w:r>
     </w:p>
     <w:p>
@@ -331,6 +174,152 @@
         <w:rPr>
           <w:rFonts w:ascii="Arial" w:hAnsi="Arial" w:cs="Arial"/>
         </w:rPr>
+        <w:t>Sofern keine dieser Fälle vorliegt,</w:t>
+      </w:r>
+      <w:r>
+        <w:rPr>
+          <w:rFonts w:ascii="Arial" w:hAnsi="Arial" w:cs="Arial"/>
+        </w:rPr>
+        <w:t xml:space="preserve"> wird eine defensive Spielweise gewählt. Für ein klassisches Vier-Gewinnt-Spiel wird nun geprüft, welche </w:t>
+      </w:r>
+      <w:r>
+        <w:rPr>
+          <w:rFonts w:ascii="Arial" w:hAnsi="Arial" w:cs="Arial"/>
+        </w:rPr>
+        <w:t>Züge</w:t>
+      </w:r>
+      <w:r>
+        <w:rPr>
+          <w:rFonts w:ascii="Arial" w:hAnsi="Arial" w:cs="Arial"/>
+        </w:rPr>
+        <w:t xml:space="preserve"> es dem Gegner erlauben würden drei bzw. zwei seine Steine nebeneinander zu platzieren. Alle entsprechenden </w:t>
+      </w:r>
+      <w:r>
+        <w:rPr>
+          <w:rFonts w:ascii="Arial" w:hAnsi="Arial" w:cs="Arial"/>
+        </w:rPr>
+        <w:t>Züge werden als Spalten in</w:t>
+      </w:r>
+      <w:r>
+        <w:rPr>
+          <w:rFonts w:ascii="Arial" w:hAnsi="Arial" w:cs="Arial"/>
+        </w:rPr>
+        <w:t xml:space="preserve"> einem Array</w:t>
+      </w:r>
+      <w:r>
+        <w:rPr>
+          <w:rFonts w:ascii="Arial" w:hAnsi="Arial" w:cs="Arial"/>
+        </w:rPr>
+        <w:t xml:space="preserve"> </w:t>
+      </w:r>
+      <w:r>
+        <w:rPr>
+          <w:rFonts w:ascii="Arial" w:hAnsi="Arial" w:cs="Arial"/>
+          <w:i/>
+          <w:lang w:val="en-US"/>
+        </w:rPr>
+        <w:t>possibleSolutions</w:t>
+      </w:r>
+      <w:r>
+        <w:rPr>
+          <w:rFonts w:ascii="Arial" w:hAnsi="Arial" w:cs="Arial"/>
+        </w:rPr>
+        <w:t xml:space="preserve"> zwischengespeichert.</w:t>
+      </w:r>
+      <w:r>
+        <w:rPr>
+          <w:rFonts w:ascii="Arial" w:hAnsi="Arial" w:cs="Arial"/>
+        </w:rPr>
+        <w:t xml:space="preserve"> Da Züge die es ermöglichen </w:t>
+      </w:r>
+      <w:r>
+        <w:rPr>
+          <w:rFonts w:ascii="Arial" w:hAnsi="Arial" w:cs="Arial"/>
+        </w:rPr>
+        <w:t xml:space="preserve">drei Steine neben einander zu platzieren natürlich auch zwei Steine neben einander zur Folge haben, werden sie doppelt in das Array aufgenommen. </w:t>
+      </w:r>
+      <w:r>
+        <w:rPr>
+          <w:rFonts w:ascii="Arial" w:hAnsi="Arial" w:cs="Arial"/>
+        </w:rPr>
+        <w:t xml:space="preserve">Anschießend werden alle Züge aus </w:t>
+      </w:r>
+      <w:r>
+        <w:rPr>
+          <w:rFonts w:ascii="Arial" w:hAnsi="Arial" w:cs="Arial"/>
+          <w:i/>
+          <w:lang w:val="en-US"/>
+        </w:rPr>
+        <w:t xml:space="preserve">possibleSolutions </w:t>
+      </w:r>
+      <w:r>
+        <w:rPr>
+          <w:rFonts w:ascii="Arial" w:hAnsi="Arial" w:cs="Arial"/>
+        </w:rPr>
+        <w:t>entfernt</w:t>
+      </w:r>
+      <w:r>
+        <w:rPr>
+          <w:rFonts w:ascii="Arial" w:hAnsi="Arial" w:cs="Arial"/>
+          <w:lang w:val="en-US"/>
+        </w:rPr>
+        <w:t xml:space="preserve">, die </w:t>
+      </w:r>
+      <w:r>
+        <w:rPr>
+          <w:rFonts w:ascii="Arial" w:hAnsi="Arial" w:cs="Arial"/>
+        </w:rPr>
+        <w:t xml:space="preserve">es dem Gegner in seinem nächsten Zug ermöglichen (über eine Diagonale oder Horizontale) zu gewinnen. </w:t>
+      </w:r>
+      <w:r>
+        <w:rPr>
+          <w:rFonts w:ascii="Arial" w:hAnsi="Arial" w:cs="Arial"/>
+        </w:rPr>
+        <w:t>Im nächsten Schritt werden alle verbleibenden Spalten, die nicht am Rand liegen ein weiteres Mal in das Array kopiert, um dann einen zufälligen Zug auszuwählen.</w:t>
+      </w:r>
+      <w:r>
+        <w:rPr>
+          <w:rFonts w:ascii="Arial" w:hAnsi="Arial" w:cs="Arial"/>
+        </w:rPr>
+        <w:t xml:space="preserve"> </w:t>
+      </w:r>
+      <w:r>
+        <w:rPr>
+          <w:rFonts w:ascii="Arial" w:hAnsi="Arial" w:cs="Arial"/>
+        </w:rPr>
+        <w:t xml:space="preserve">Falls </w:t>
+      </w:r>
+      <w:r>
+        <w:rPr>
+          <w:rFonts w:ascii="Arial" w:hAnsi="Arial" w:cs="Arial"/>
+          <w:i/>
+        </w:rPr>
+        <w:t>possibleSolutions</w:t>
+      </w:r>
+      <w:r>
+        <w:rPr>
+          <w:rFonts w:ascii="Arial" w:hAnsi="Arial" w:cs="Arial"/>
+          <w:i/>
+        </w:rPr>
+        <w:t xml:space="preserve"> </w:t>
+      </w:r>
+      <w:r>
+        <w:rPr>
+          <w:rFonts w:ascii="Arial" w:hAnsi="Arial" w:cs="Arial"/>
+        </w:rPr>
+        <w:t>leer ist wird nach einer Lösung gesucht, die in erster Linie erlaubt ist und dem Gegner nach Möglichkeit nicht ermöglicht, im nächsten Zug zu gewinnen.</w:t>
+      </w:r>
+    </w:p>
+    <w:p>
+      <w:pPr>
+        <w:rPr>
+          <w:rFonts w:ascii="Arial" w:hAnsi="Arial" w:cs="Arial"/>
+        </w:rPr>
+      </w:pPr>
+      <w:r>
+        <w:rPr>
+          <w:rFonts w:ascii="Arial" w:hAnsi="Arial" w:cs="Arial"/>
+        </w:rPr>
         <w:t xml:space="preserve">Die Klasse </w:t>
       </w:r>
       <w:r>
@@ -445,8 +434,47 @@
         </w:rPr>
         <w:t>.</w:t>
       </w:r>
-      <w:bookmarkStart w:id="2" w:name="_GoBack"/>
-      <w:bookmarkEnd w:id="2"/>
+    </w:p>
+    <w:p>
+      <w:pPr>
+        <w:rPr>
+          <w:rFonts w:ascii="Arial" w:hAnsi="Arial" w:cs="Arial"/>
+        </w:rPr>
+      </w:pPr>
+    </w:p>
+    <w:p>
+      <w:pPr>
+        <w:rPr>
+          <w:rFonts w:ascii="Arial" w:hAnsi="Arial" w:cs="Arial"/>
+        </w:rPr>
+      </w:pPr>
+    </w:p>
+    <w:p>
+      <w:pPr>
+        <w:rPr>
+          <w:rFonts w:ascii="Arial" w:hAnsi="Arial" w:cs="Arial"/>
+        </w:rPr>
+      </w:pPr>
+    </w:p>
+    <w:p>
+      <w:pPr>
+        <w:rPr>
+          <w:rFonts w:ascii="Arial" w:hAnsi="Arial" w:cs="Arial"/>
+        </w:rPr>
+      </w:pPr>
+      <w:r>
+        <w:rPr>
+          <w:rFonts w:ascii="Arial" w:hAnsi="Arial" w:cs="Arial"/>
+        </w:rPr>
+        <w:t xml:space="preserve">[1] </w:t>
+      </w:r>
+      <w:r>
+        <w:rPr>
+          <w:rFonts w:ascii="Arial" w:hAnsi="Arial" w:cs="Arial"/>
+          <w:sz w:val="18"/>
+        </w:rPr>
+        <w:t>http://www.java-online.ch/gamegrid/gamegridEnglish/index.php?inhalt_mitte=gittergames/fourInARow.inc.php</w:t>
+      </w:r>
     </w:p>
     <w:sectPr>
       <w:pgSz w:w="11906" w:h="16838"/>
@@ -460,22 +488,6 @@
 
 <file path=word/comments.xml><?xml version="1.0" encoding="utf-8"?>
 <w:comments xmlns:wpc="http://schemas.microsoft.com/office/word/2010/wordprocessingCanvas" xmlns:cx="http://schemas.microsoft.com/office/drawing/2014/chartex" xmlns:cx1="http://schemas.microsoft.com/office/drawing/2015/9/8/chartex" xmlns:cx2="http://schemas.microsoft.com/office/drawing/2015/10/21/chartex" xmlns:mc="http://schemas.openxmlformats.org/markup-compatibility/2006" xmlns:o="urn:schemas-microsoft-com:office:office" xmlns:r="http://schemas.openxmlformats.org/officeDocument/2006/relationships" xmlns:m="http://schemas.openxmlformats.org/officeDocument/2006/math" xmlns:v="urn:schemas-microsoft-com:vml" xmlns:wp14="http://schemas.microsoft.com/office/word/2010/wordprocessingDrawing" xmlns:wp="http://schemas.openxmlformats.org/drawingml/2006/wordprocessingDrawing" xmlns:w10="urn:schemas-microsoft-com:office:word" xmlns:w="http://schemas.openxmlformats.org/wordprocessingml/2006/main" xmlns:w14="http://schemas.microsoft.com/office/word/2010/wordml" xmlns:w15="http://schemas.microsoft.com/office/word/2012/wordml" xmlns:w16se="http://schemas.microsoft.com/office/word/2015/wordml/symex" xmlns:wpg="http://schemas.microsoft.com/office/word/2010/wordprocessingGroup" xmlns:wpi="http://schemas.microsoft.com/office/word/2010/wordprocessingInk" xmlns:wne="http://schemas.microsoft.com/office/word/2006/wordml" xmlns:wps="http://schemas.microsoft.com/office/word/2010/wordprocessingShape" mc:Ignorable="w14 w15 w16se wp14">
-  <w:comment w:id="0" w:author="Lena Knickmeier" w:date="2016-08-31T15:56:00Z" w:initials="LK">
-    <w:p>
-      <w:pPr>
-        <w:pStyle w:val="Kommentartext"/>
-      </w:pPr>
-      <w:r>
-        <w:rPr>
-          <w:rStyle w:val="Kommentarzeichen"/>
-        </w:rPr>
-        <w:annotationRef/>
-      </w:r>
-      <w:r>
-        <w:t>Projektlink hinzufügen</w:t>
-      </w:r>
-    </w:p>
-  </w:comment>
   <w:comment w:id="1" w:author="Lena Knickmeier" w:date="2016-08-31T15:55:00Z" w:initials="LK">
     <w:p>
       <w:pPr>
@@ -497,7 +509,6 @@
 
 <file path=word/commentsExtended.xml><?xml version="1.0" encoding="utf-8"?>
 <w15:commentsEx xmlns:wpc="http://schemas.microsoft.com/office/word/2010/wordprocessingCanvas" xmlns:cx="http://schemas.microsoft.com/office/drawing/2014/chartex" xmlns:cx1="http://schemas.microsoft.com/office/drawing/2015/9/8/chartex" xmlns:cx2="http://schemas.microsoft.com/office/drawing/2015/10/21/chartex" xmlns:mc="http://schemas.openxmlformats.org/markup-compatibility/2006" xmlns:o="urn:schemas-microsoft-com:office:office" xmlns:r="http://schemas.openxmlformats.org/officeDocument/2006/relationships" xmlns:m="http://schemas.openxmlformats.org/officeDocument/2006/math" xmlns:v="urn:schemas-microsoft-com:vml" xmlns:wp14="http://schemas.microsoft.com/office/word/2010/wordprocessingDrawing" xmlns:wp="http://schemas.openxmlformats.org/drawingml/2006/wordprocessingDrawing" xmlns:w10="urn:schemas-microsoft-com:office:word" xmlns:w="http://schemas.openxmlformats.org/wordprocessingml/2006/main" xmlns:w14="http://schemas.microsoft.com/office/word/2010/wordml" xmlns:w15="http://schemas.microsoft.com/office/word/2012/wordml" xmlns:w16se="http://schemas.microsoft.com/office/word/2015/wordml/symex" xmlns:wpg="http://schemas.microsoft.com/office/word/2010/wordprocessingGroup" xmlns:wpi="http://schemas.microsoft.com/office/word/2010/wordprocessingInk" xmlns:wne="http://schemas.microsoft.com/office/word/2006/wordml" xmlns:wps="http://schemas.microsoft.com/office/word/2010/wordprocessingShape" mc:Ignorable="w14 w15 w16se wp14">
-  <w15:commentEx w15:paraId="30023D2A" w15:done="0"/>
   <w15:commentEx w15:paraId="60F13F1C" w15:done="0"/>
 </w15:commentsEx>
 </file>
@@ -1030,6 +1041,17 @@
       <w:szCs w:val="18"/>
     </w:rPr>
   </w:style>
+  <w:style w:type="character" w:styleId="Hyperlink">
+    <w:name w:val="Hyperlink"/>
+    <w:basedOn w:val="Absatz-Standardschriftart"/>
+    <w:uiPriority w:val="99"/>
+    <w:unhideWhenUsed/>
+    <w:rsid w:val="00783B2D"/>
+    <w:rPr>
+      <w:color w:val="0563C1" w:themeColor="hyperlink"/>
+      <w:u w:val="single"/>
+    </w:rPr>
+  </w:style>
 </w:styles>
 </file>
 

</xml_diff>